<commit_message>
jn: actualizacion informe de envio producto 3
</commit_message>
<xml_diff>
--- a/05_Entregable 3/envio/CWT Producto 3 - Análisis comparativo de fuentes de datos.docx
+++ b/05_Entregable 3/envio/CWT Producto 3 - Análisis comparativo de fuentes de datos.docx
@@ -272,25 +272,7 @@
           <w:szCs w:val="24"/>
           <w:highlight w:val="white"/>
         </w:rPr>
-        <w:t xml:space="preserve">Mat. Javier Núñez, </w:t>
-      </w:r>
-      <w:proofErr w:type="spellStart"/>
-      <w:r>
-        <w:rPr>
-          <w:sz w:val="24"/>
-          <w:szCs w:val="24"/>
-          <w:highlight w:val="white"/>
-        </w:rPr>
-        <w:t>MSc</w:t>
-      </w:r>
-      <w:proofErr w:type="spellEnd"/>
-      <w:r>
-        <w:rPr>
-          <w:sz w:val="24"/>
-          <w:szCs w:val="24"/>
-          <w:highlight w:val="white"/>
-        </w:rPr>
-        <w:t>.</w:t>
+        <w:t>Mat. Javier Núñez, MSc.</w:t>
       </w:r>
       <w:r>
         <w:rPr>
@@ -536,59 +518,13 @@
           <w:szCs w:val="24"/>
         </w:rPr>
       </w:pPr>
-      <w:proofErr w:type="spellStart"/>
-      <w:r>
-        <w:rPr>
-          <w:color w:val="000000"/>
-          <w:sz w:val="24"/>
-          <w:szCs w:val="24"/>
-        </w:rPr>
-        <w:t>Wildlife</w:t>
-      </w:r>
-      <w:proofErr w:type="spellEnd"/>
-      <w:r>
-        <w:rPr>
-          <w:color w:val="000000"/>
-          <w:sz w:val="24"/>
-          <w:szCs w:val="24"/>
-        </w:rPr>
-        <w:t xml:space="preserve"> </w:t>
-      </w:r>
-      <w:proofErr w:type="spellStart"/>
-      <w:r>
-        <w:rPr>
-          <w:color w:val="000000"/>
-          <w:sz w:val="24"/>
-          <w:szCs w:val="24"/>
-        </w:rPr>
-        <w:t>Conservation</w:t>
-      </w:r>
-      <w:proofErr w:type="spellEnd"/>
-      <w:r>
-        <w:rPr>
-          <w:color w:val="000000"/>
-          <w:sz w:val="24"/>
-          <w:szCs w:val="24"/>
-        </w:rPr>
-        <w:t xml:space="preserve"> </w:t>
-      </w:r>
-      <w:proofErr w:type="spellStart"/>
-      <w:r>
-        <w:rPr>
-          <w:color w:val="000000"/>
-          <w:sz w:val="24"/>
-          <w:szCs w:val="24"/>
-        </w:rPr>
-        <w:t>Society</w:t>
-      </w:r>
-      <w:proofErr w:type="spellEnd"/>
-      <w:r>
-        <w:rPr>
-          <w:color w:val="000000"/>
-          <w:sz w:val="24"/>
-          <w:szCs w:val="24"/>
-        </w:rPr>
-        <w:t xml:space="preserve"> (WCS)</w:t>
+      <w:r>
+        <w:rPr>
+          <w:color w:val="000000"/>
+          <w:sz w:val="24"/>
+          <w:szCs w:val="24"/>
+        </w:rPr>
+        <w:t>Wildlife Conservation Society (WCS)</w:t>
       </w:r>
       <w:r>
         <w:rPr>
@@ -1010,25 +946,7 @@
           <w:szCs w:val="24"/>
           <w:highlight w:val="white"/>
         </w:rPr>
-        <w:t xml:space="preserve">en </w:t>
-      </w:r>
-      <w:proofErr w:type="spellStart"/>
-      <w:r>
-        <w:rPr>
-          <w:sz w:val="24"/>
-          <w:szCs w:val="24"/>
-          <w:highlight w:val="white"/>
-        </w:rPr>
-        <w:t>pos</w:t>
-      </w:r>
-      <w:proofErr w:type="spellEnd"/>
-      <w:r>
-        <w:rPr>
-          <w:sz w:val="24"/>
-          <w:szCs w:val="24"/>
-          <w:highlight w:val="white"/>
-        </w:rPr>
-        <w:t xml:space="preserve"> de facilitar su comprensión</w:t>
+        <w:t>en pos de facilitar su comprensión</w:t>
       </w:r>
       <w:r>
         <w:rPr>
@@ -1422,25 +1340,7 @@
                 <w:szCs w:val="20"/>
                 <w:lang w:val="pt-BR"/>
               </w:rPr>
-              <w:t xml:space="preserve">CJ 0936 Causas </w:t>
-            </w:r>
-            <w:proofErr w:type="spellStart"/>
-            <w:r>
-              <w:rPr>
-                <w:sz w:val="20"/>
-                <w:szCs w:val="20"/>
-                <w:lang w:val="pt-BR"/>
-              </w:rPr>
-              <w:t>Art</w:t>
-            </w:r>
-            <w:proofErr w:type="spellEnd"/>
-            <w:r>
-              <w:rPr>
-                <w:sz w:val="20"/>
-                <w:szCs w:val="20"/>
-                <w:lang w:val="pt-BR"/>
-              </w:rPr>
-              <w:t xml:space="preserve"> 247 corte agosto 2024(1).xlsx</w:t>
+              <w:t>CJ 0936 Causas Art 247 corte agosto 2024(1).xlsx</w:t>
             </w:r>
           </w:p>
         </w:tc>
@@ -2490,17 +2390,8 @@
                 <w:sz w:val="20"/>
                 <w:szCs w:val="20"/>
               </w:rPr>
-              <w:t xml:space="preserve">Procesos Judiciales Trafico de Vida </w:t>
-            </w:r>
-            <w:proofErr w:type="spellStart"/>
-            <w:r>
-              <w:rPr>
-                <w:sz w:val="20"/>
-                <w:szCs w:val="20"/>
-              </w:rPr>
-              <w:t>Silvestre.ods</w:t>
-            </w:r>
-            <w:proofErr w:type="spellEnd"/>
+              <w:t>Procesos Judiciales Trafico de Vida Silvestre.ods</w:t>
+            </w:r>
           </w:p>
         </w:tc>
         <w:tc>
@@ -3482,7 +3373,6 @@
         </w:rPr>
         <w:t xml:space="preserve">Ejemplo: </w:t>
       </w:r>
-      <w:proofErr w:type="spellStart"/>
       <w:r>
         <w:rPr>
           <w:i/>
@@ -3493,7 +3383,6 @@
         </w:rPr>
         <w:t>especie_nombre</w:t>
       </w:r>
-      <w:proofErr w:type="spellEnd"/>
       <w:r>
         <w:rPr>
           <w:color w:val="000000"/>
@@ -3503,7 +3392,6 @@
         </w:rPr>
         <w:t xml:space="preserve">, </w:t>
       </w:r>
-      <w:proofErr w:type="spellStart"/>
       <w:r>
         <w:rPr>
           <w:i/>
@@ -3514,7 +3402,6 @@
         </w:rPr>
         <w:t>persona_edad</w:t>
       </w:r>
-      <w:proofErr w:type="spellEnd"/>
       <w:r>
         <w:rPr>
           <w:color w:val="000000"/>
@@ -3771,47 +3658,7 @@
           <w:szCs w:val="24"/>
           <w:highlight w:val="white"/>
         </w:rPr>
-        <w:t xml:space="preserve">Pueden usar formatos del tipo </w:t>
-      </w:r>
-      <w:proofErr w:type="spellStart"/>
-      <w:r>
-        <w:rPr>
-          <w:color w:val="000000"/>
-          <w:sz w:val="24"/>
-          <w:szCs w:val="24"/>
-          <w:highlight w:val="white"/>
-        </w:rPr>
-        <w:t>CamelCase</w:t>
-      </w:r>
-      <w:proofErr w:type="spellEnd"/>
-      <w:r>
-        <w:rPr>
-          <w:color w:val="000000"/>
-          <w:sz w:val="24"/>
-          <w:szCs w:val="24"/>
-          <w:highlight w:val="white"/>
-        </w:rPr>
-        <w:t xml:space="preserve"> o </w:t>
-      </w:r>
-      <w:proofErr w:type="spellStart"/>
-      <w:r>
-        <w:rPr>
-          <w:color w:val="000000"/>
-          <w:sz w:val="24"/>
-          <w:szCs w:val="24"/>
-          <w:highlight w:val="white"/>
-        </w:rPr>
-        <w:t>snake_case</w:t>
-      </w:r>
-      <w:proofErr w:type="spellEnd"/>
-      <w:r>
-        <w:rPr>
-          <w:color w:val="000000"/>
-          <w:sz w:val="24"/>
-          <w:szCs w:val="24"/>
-          <w:highlight w:val="white"/>
-        </w:rPr>
-        <w:t>, manteniendo la consistencia en toda la base.</w:t>
+        <w:t>Pueden usar formatos del tipo CamelCase o snake_case, manteniendo la consistencia en toda la base.</w:t>
       </w:r>
     </w:p>
     <w:p>
@@ -3886,29 +3733,8 @@
           <w:szCs w:val="24"/>
           <w:highlight w:val="white"/>
         </w:rPr>
-        <w:t xml:space="preserve">Nombre: nombre semántico legible, por </w:t>
-      </w:r>
-      <w:proofErr w:type="gramStart"/>
-      <w:r>
-        <w:rPr>
-          <w:color w:val="000000"/>
-          <w:sz w:val="24"/>
-          <w:szCs w:val="24"/>
-          <w:highlight w:val="white"/>
-        </w:rPr>
-        <w:t>ejemplo</w:t>
-      </w:r>
-      <w:proofErr w:type="gramEnd"/>
-      <w:r>
-        <w:rPr>
-          <w:color w:val="000000"/>
-          <w:sz w:val="24"/>
-          <w:szCs w:val="24"/>
-          <w:highlight w:val="white"/>
-        </w:rPr>
-        <w:t xml:space="preserve"> </w:t>
-      </w:r>
-      <w:proofErr w:type="spellStart"/>
+        <w:t xml:space="preserve">Nombre: nombre semántico legible, por ejemplo </w:t>
+      </w:r>
       <w:r>
         <w:rPr>
           <w:i/>
@@ -3919,7 +3745,6 @@
         </w:rPr>
         <w:t>nombre_provincia</w:t>
       </w:r>
-      <w:proofErr w:type="spellEnd"/>
       <w:r>
         <w:rPr>
           <w:color w:val="000000"/>
@@ -4860,19 +4685,8 @@
                 <w:sz w:val="20"/>
                 <w:szCs w:val="20"/>
               </w:rPr>
-              <w:t xml:space="preserve">Panthera </w:t>
-            </w:r>
-            <w:proofErr w:type="spellStart"/>
-            <w:r>
-              <w:rPr>
-                <w:i/>
-                <w:iCs/>
-                <w:sz w:val="20"/>
-                <w:szCs w:val="20"/>
-              </w:rPr>
-              <w:t>onca</w:t>
-            </w:r>
-            <w:proofErr w:type="spellEnd"/>
+              <w:t>Panthera onca</w:t>
+            </w:r>
             <w:r>
               <w:rPr>
                 <w:sz w:val="20"/>
@@ -6842,27 +6656,7 @@
           <w:sz w:val="24"/>
           <w:szCs w:val="24"/>
         </w:rPr>
-        <w:t xml:space="preserve">Base de datos cuenta con una buena estructura, sin </w:t>
-      </w:r>
-      <w:proofErr w:type="gramStart"/>
-      <w:r>
-        <w:rPr>
-          <w:bCs/>
-          <w:color w:val="000000"/>
-          <w:sz w:val="24"/>
-          <w:szCs w:val="24"/>
-        </w:rPr>
-        <w:t>embargo</w:t>
-      </w:r>
-      <w:proofErr w:type="gramEnd"/>
-      <w:r>
-        <w:rPr>
-          <w:bCs/>
-          <w:color w:val="000000"/>
-          <w:sz w:val="24"/>
-          <w:szCs w:val="24"/>
-        </w:rPr>
-        <w:t xml:space="preserve"> los nombres de las variables presentan espacios y caracteres especiales. Se sugiere seguir las recomendaciones asociadas a sus nombres de variables.</w:t>
+        <w:t>Base de datos cuenta con una buena estructura, sin embargo los nombres de las variables presentan espacios y caracteres especiales. Se sugiere seguir las recomendaciones asociadas a sus nombres de variables.</w:t>
       </w:r>
     </w:p>
     <w:p>
@@ -7084,13 +6878,8 @@
         <w:t>BIODIVERSIDAD\</w:t>
       </w:r>
       <w:r>
-        <w:t xml:space="preserve">Consolidado 2020_Retenciones y </w:t>
-      </w:r>
-      <w:proofErr w:type="spellStart"/>
-      <w:r>
-        <w:t>Rescates_Zonales</w:t>
-      </w:r>
-      <w:proofErr w:type="spellEnd"/>
+        <w:t>Consolidado 2020_Retenciones y Rescates_Zonales</w:t>
+      </w:r>
     </w:p>
     <w:p>
       <w:pPr>
@@ -7120,25 +6909,7 @@
           <w:sz w:val="24"/>
           <w:szCs w:val="24"/>
         </w:rPr>
-        <w:t xml:space="preserve">El archivo contiene 2 hojas: Rescate y </w:t>
-      </w:r>
-      <w:proofErr w:type="spellStart"/>
-      <w:r>
-        <w:rPr>
-          <w:color w:val="000000"/>
-          <w:sz w:val="24"/>
-          <w:szCs w:val="24"/>
-        </w:rPr>
-        <w:t>Retencion</w:t>
-      </w:r>
-      <w:proofErr w:type="spellEnd"/>
-      <w:r>
-        <w:rPr>
-          <w:color w:val="000000"/>
-          <w:sz w:val="24"/>
-          <w:szCs w:val="24"/>
-        </w:rPr>
-        <w:t>.</w:t>
+        <w:t>El archivo contiene 2 hojas: Rescate y Retencion.</w:t>
       </w:r>
     </w:p>
     <w:p>
@@ -10349,7 +10120,6 @@
         </w:rPr>
         <w:t>No se tiene claro si cada registro representa un evento de retención o representa a cada individuo o elemento retenido, por lo que las variables que identifican la etapa de la vida (</w:t>
       </w:r>
-      <w:proofErr w:type="spellStart"/>
       <w:r>
         <w:rPr>
           <w:i/>
@@ -10358,40 +10128,7 @@
           <w:szCs w:val="24"/>
           <w:highlight w:val="white"/>
         </w:rPr>
-        <w:t>Neoanto</w:t>
-      </w:r>
-      <w:proofErr w:type="spellEnd"/>
-      <w:r>
-        <w:rPr>
-          <w:i/>
-          <w:color w:val="000000"/>
-          <w:sz w:val="24"/>
-          <w:szCs w:val="24"/>
-          <w:highlight w:val="white"/>
-        </w:rPr>
-        <w:t xml:space="preserve">, Juvenil, Adulto, </w:t>
-      </w:r>
-      <w:proofErr w:type="spellStart"/>
-      <w:r>
-        <w:rPr>
-          <w:i/>
-          <w:color w:val="000000"/>
-          <w:sz w:val="24"/>
-          <w:szCs w:val="24"/>
-          <w:highlight w:val="white"/>
-        </w:rPr>
-        <w:t>Indet</w:t>
-      </w:r>
-      <w:proofErr w:type="spellEnd"/>
-      <w:r>
-        <w:rPr>
-          <w:i/>
-          <w:color w:val="000000"/>
-          <w:sz w:val="24"/>
-          <w:szCs w:val="24"/>
-          <w:highlight w:val="white"/>
-        </w:rPr>
-        <w:t>.</w:t>
+        <w:t>Neoanto, Juvenil, Adulto, Indet.</w:t>
       </w:r>
       <w:r>
         <w:rPr>
@@ -10463,7 +10200,6 @@
         </w:rPr>
         <w:t>duplicidad de las variables “</w:t>
       </w:r>
-      <w:proofErr w:type="spellStart"/>
       <w:r>
         <w:rPr>
           <w:i/>
@@ -10472,18 +10208,7 @@
           <w:szCs w:val="24"/>
           <w:highlight w:val="white"/>
         </w:rPr>
-        <w:t>Indet</w:t>
-      </w:r>
-      <w:proofErr w:type="spellEnd"/>
-      <w:r>
-        <w:rPr>
-          <w:i/>
-          <w:color w:val="000000"/>
-          <w:sz w:val="24"/>
-          <w:szCs w:val="24"/>
-          <w:highlight w:val="white"/>
-        </w:rPr>
-        <w:t>” q</w:t>
+        <w:t>Indet” q</w:t>
       </w:r>
       <w:r>
         <w:rPr>
@@ -19174,25 +18899,7 @@
             <w:szCs w:val="24"/>
             <w:highlight w:val="white"/>
           </w:rPr>
-          <w:t>li</w:t>
-        </w:r>
-        <w:r>
-          <w:rPr>
-            <w:rStyle w:val="Hipervnculo"/>
-            <w:sz w:val="24"/>
-            <w:szCs w:val="24"/>
-            <w:highlight w:val="white"/>
-          </w:rPr>
-          <w:t>n</w:t>
-        </w:r>
-        <w:r>
-          <w:rPr>
-            <w:rStyle w:val="Hipervnculo"/>
-            <w:sz w:val="24"/>
-            <w:szCs w:val="24"/>
-            <w:highlight w:val="white"/>
-          </w:rPr>
-          <w:t>k</w:t>
+          <w:t>link</w:t>
         </w:r>
       </w:hyperlink>
       <w:r>
@@ -19635,12 +19342,45 @@
       </w:r>
       <w:r>
         <w:rPr>
-          <w:color w:val="FF0000"/>
-          <w:sz w:val="24"/>
-          <w:szCs w:val="24"/>
-          <w:highlight w:val="white"/>
-        </w:rPr>
-        <w:t>XXXX</w:t>
+          <w:color w:val="000000"/>
+          <w:sz w:val="24"/>
+          <w:szCs w:val="24"/>
+          <w:highlight w:val="white"/>
+        </w:rPr>
+        <w:t xml:space="preserve">presentes en el archivo </w:t>
+      </w:r>
+      <w:r>
+        <w:rPr>
+          <w:i/>
+          <w:iCs/>
+          <w:color w:val="000000"/>
+          <w:sz w:val="24"/>
+          <w:szCs w:val="24"/>
+          <w:highlight w:val="white"/>
+        </w:rPr>
+        <w:t>c</w:t>
+      </w:r>
+      <w:r>
+        <w:rPr>
+          <w:i/>
+          <w:iCs/>
+          <w:color w:val="000000"/>
+          <w:sz w:val="24"/>
+          <w:szCs w:val="24"/>
+          <w:highlight w:val="white"/>
+        </w:rPr>
+        <w:t>o</w:t>
+      </w:r>
+      <w:r>
+        <w:rPr>
+          <w:i/>
+          <w:iCs/>
+          <w:color w:val="000000"/>
+          <w:sz w:val="24"/>
+          <w:szCs w:val="24"/>
+          <w:highlight w:val="white"/>
+        </w:rPr>
+        <w:t>digos_cites.xlsx</w:t>
       </w:r>
       <w:r>
         <w:rPr>
@@ -19756,12 +19496,14 @@
       </w:r>
       <w:r>
         <w:rPr>
-          <w:color w:val="FF0000"/>
-          <w:sz w:val="24"/>
-          <w:szCs w:val="24"/>
-          <w:highlight w:val="white"/>
-        </w:rPr>
-        <w:t>XXXX.XXX</w:t>
+          <w:i/>
+          <w:iCs/>
+          <w:color w:val="000000"/>
+          <w:sz w:val="24"/>
+          <w:szCs w:val="24"/>
+          <w:highlight w:val="white"/>
+        </w:rPr>
+        <w:t>división_geografica.xlsx</w:t>
       </w:r>
       <w:r>
         <w:rPr>
@@ -19789,6 +19531,16 @@
           <w:highlight w:val="white"/>
         </w:rPr>
         <w:t>distritos, circuitos y subcircuitos</w:t>
+      </w:r>
+      <w:r>
+        <w:rPr>
+          <w:rStyle w:val="Refdenotaalpie"/>
+          <w:color w:val="000000" w:themeColor="text1"/>
+          <w:sz w:val="24"/>
+          <w:szCs w:val="24"/>
+          <w:highlight w:val="white"/>
+        </w:rPr>
+        <w:footnoteReference w:id="1"/>
       </w:r>
       <w:r>
         <w:rPr>
@@ -20189,6 +19941,50 @@
       </w:pPr>
       <w:r>
         <w:continuationSeparator/>
+      </w:r>
+    </w:p>
+  </w:footnote>
+  <w:footnote w:id="1">
+    <w:p>
+      <w:pPr>
+        <w:pStyle w:val="Textonotapie"/>
+        <w:rPr>
+          <w:sz w:val="16"/>
+          <w:szCs w:val="16"/>
+          <w:lang w:val="en-US"/>
+        </w:rPr>
+      </w:pPr>
+      <w:r>
+        <w:rPr>
+          <w:rStyle w:val="Refdenotaalpie"/>
+          <w:sz w:val="18"/>
+          <w:szCs w:val="18"/>
+        </w:rPr>
+        <w:footnoteRef/>
+      </w:r>
+      <w:r>
+        <w:rPr>
+          <w:sz w:val="18"/>
+          <w:szCs w:val="18"/>
+        </w:rPr>
+        <w:t xml:space="preserve"> </w:t>
+      </w:r>
+      <w:r>
+        <w:rPr>
+          <w:color w:val="000000" w:themeColor="text1"/>
+          <w:sz w:val="18"/>
+          <w:szCs w:val="18"/>
+          <w:highlight w:val="white"/>
+        </w:rPr>
+        <w:t>Las dos bases de datos se encuentran en la subcarpeta Dominio de Valores</w:t>
+      </w:r>
+      <w:r>
+        <w:rPr>
+          <w:color w:val="000000" w:themeColor="text1"/>
+          <w:sz w:val="18"/>
+          <w:szCs w:val="18"/>
+        </w:rPr>
+        <w:t>.</w:t>
       </w:r>
     </w:p>
   </w:footnote>
@@ -26633,28 +26429,28 @@
 </file>
 
 <file path=customXml/item1.xml><?xml version="1.0" encoding="utf-8"?>
+<b:Sources xmlns:b="http://schemas.openxmlformats.org/officeDocument/2006/bibliography" xmlns="http://schemas.openxmlformats.org/officeDocument/2006/bibliography" SelectedStyle="\APASixthEditionOfficeOnline.xsl" StyleName="APA" Version="6"/>
+</file>
+
+<file path=customXml/item2.xml><?xml version="1.0" encoding="utf-8"?>
 <go:gDocsCustomXmlDataStorage xmlns:go="http://customooxmlschemas.google.com/" xmlns:r="http://schemas.openxmlformats.org/officeDocument/2006/relationships" uri="GoogleDocsCustomDataVersion2">
   <go:docsCustomData xmlns:go="http://customooxmlschemas.google.com/" roundtripDataSignature="AMtx7mhyn3Jc7Cc/e88HUhI65YcEX/s92Q==">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</go:docsCustomData>
 </go:gDocsCustomXmlDataStorage>
 </file>
 
-<file path=customXml/item2.xml><?xml version="1.0" encoding="utf-8"?>
-<b:Sources xmlns:b="http://schemas.openxmlformats.org/officeDocument/2006/bibliography" xmlns="http://schemas.openxmlformats.org/officeDocument/2006/bibliography" SelectedStyle="\APASixthEditionOfficeOnline.xsl" StyleName="APA" Version="6"/>
+<file path=customXml/itemProps1.xml><?xml version="1.0" encoding="utf-8"?>
+<ds:datastoreItem xmlns:ds="http://schemas.openxmlformats.org/officeDocument/2006/customXml" ds:itemID="{41A09B08-4E7C-4412-9E1C-16AA8470E66B}">
+  <ds:schemaRefs>
+    <ds:schemaRef ds:uri="http://schemas.openxmlformats.org/officeDocument/2006/bibliography"/>
+  </ds:schemaRefs>
+</ds:datastoreItem>
 </file>
 
-<file path=customXml/itemProps1.xml><?xml version="1.0" encoding="utf-8"?>
+<file path=customXml/itemProps2.xml><?xml version="1.0" encoding="utf-8"?>
 <ds:datastoreItem xmlns:ds="http://schemas.openxmlformats.org/officeDocument/2006/customXml" ds:itemID="{11111111-1234-1234-1234-123412341234}">
   <ds:schemaRefs>
     <ds:schemaRef ds:uri="http://customooxmlschemas.google.com/"/>
     <ds:schemaRef ds:uri="http://schemas.openxmlformats.org/officeDocument/2006/relationships"/>
   </ds:schemaRefs>
 </ds:datastoreItem>
-</file>
-
-<file path=customXml/itemProps2.xml><?xml version="1.0" encoding="utf-8"?>
-<ds:datastoreItem xmlns:ds="http://schemas.openxmlformats.org/officeDocument/2006/customXml" ds:itemID="{41A09B08-4E7C-4412-9E1C-16AA8470E66B}">
-  <ds:schemaRefs>
-    <ds:schemaRef ds:uri="http://schemas.openxmlformats.org/officeDocument/2006/bibliography"/>
-  </ds:schemaRefs>
-</ds:datastoreItem>
 </file>
</xml_diff>